<commit_message>
spring profile 적용: default, test, prod
</commit_message>
<xml_diff>
--- a/docs/0_setting/01_readme.docx
+++ b/docs/0_setting/01_readme.docx
@@ -11,19 +11,19 @@
         </w:numPr>
         <w:spacing w:before="0" w:beforeAutospacing="0" w:after="0" w:afterAutospacing="0"/>
         <w:rPr>
+          <w:rFonts w:ascii="Calibri" w:hAnsi="Calibri" w:cs="Calibri"/>
+          <w:color w:val="1E4E79"/>
+          <w:sz w:val="32"/>
+          <w:szCs w:val="32"/>
+        </w:rPr>
+      </w:pPr>
+      <w:r>
+        <w:rPr>
           <w:rFonts w:ascii="Calibri" w:hAnsi="Calibri" w:cs="Calibri" w:hint="eastAsia"/>
           <w:color w:val="1E4E79"/>
           <w:sz w:val="32"/>
           <w:szCs w:val="32"/>
         </w:rPr>
-      </w:pPr>
-      <w:r>
-        <w:rPr>
-          <w:rFonts w:ascii="Calibri" w:hAnsi="Calibri" w:cs="Calibri" w:hint="eastAsia"/>
-          <w:color w:val="1E4E79"/>
-          <w:sz w:val="32"/>
-          <w:szCs w:val="32"/>
-        </w:rPr>
         <w:t>my-sample</w:t>
       </w:r>
     </w:p>
@@ -32,6 +32,16 @@
         <w:pStyle w:val="1"/>
         <w:spacing w:before="0" w:beforeAutospacing="0" w:after="0" w:afterAutospacing="0"/>
         <w:ind w:left="295"/>
+        <w:rPr>
+          <w:rFonts w:ascii="Calibri" w:hAnsi="Calibri" w:cs="Calibri"/>
+          <w:b w:val="0"/>
+          <w:bCs w:val="0"/>
+          <w:kern w:val="0"/>
+          <w:sz w:val="22"/>
+          <w:szCs w:val="22"/>
+        </w:rPr>
+      </w:pPr>
+      <w:r>
         <w:rPr>
           <w:rFonts w:ascii="Calibri" w:hAnsi="Calibri" w:cs="Calibri" w:hint="eastAsia"/>
           <w:b w:val="0"/>
@@ -40,7 +50,8 @@
           <w:sz w:val="22"/>
           <w:szCs w:val="22"/>
         </w:rPr>
-      </w:pPr>
+        <w:t xml:space="preserve">sample </w:t>
+      </w:r>
       <w:r>
         <w:rPr>
           <w:rFonts w:ascii="Calibri" w:hAnsi="Calibri" w:cs="Calibri" w:hint="eastAsia"/>
@@ -50,17 +61,6 @@
           <w:sz w:val="22"/>
           <w:szCs w:val="22"/>
         </w:rPr>
-        <w:t xml:space="preserve">sample </w:t>
-      </w:r>
-      <w:r>
-        <w:rPr>
-          <w:rFonts w:ascii="Calibri" w:hAnsi="Calibri" w:cs="Calibri" w:hint="eastAsia"/>
-          <w:b w:val="0"/>
-          <w:bCs w:val="0"/>
-          <w:kern w:val="0"/>
-          <w:sz w:val="22"/>
-          <w:szCs w:val="22"/>
-        </w:rPr>
         <w:t>만들기</w:t>
       </w:r>
     </w:p>
@@ -104,7 +104,27 @@
           <w:sz w:val="32"/>
           <w:szCs w:val="32"/>
         </w:rPr>
-        <w:t>1. setting:</w:t>
+        <w:t xml:space="preserve">1. </w:t>
+      </w:r>
+      <w:proofErr w:type="gramStart"/>
+      <w:r>
+        <w:rPr>
+          <w:rFonts w:ascii="Calibri" w:hAnsi="Calibri" w:cs="Calibri"/>
+          <w:color w:val="1E4E79"/>
+          <w:sz w:val="32"/>
+          <w:szCs w:val="32"/>
+        </w:rPr>
+        <w:t>setting</w:t>
+      </w:r>
+      <w:proofErr w:type="gramEnd"/>
+      <w:r>
+        <w:rPr>
+          <w:rFonts w:ascii="Calibri" w:hAnsi="Calibri" w:cs="Calibri"/>
+          <w:color w:val="1E4E79"/>
+          <w:sz w:val="32"/>
+          <w:szCs w:val="32"/>
+        </w:rPr>
+        <w:t>:</w:t>
       </w:r>
     </w:p>
     <w:p>
@@ -175,6 +195,7 @@
           <w:szCs w:val="22"/>
         </w:rPr>
       </w:pPr>
+      <w:proofErr w:type="gramStart"/>
       <w:r>
         <w:rPr>
           <w:rFonts w:ascii="Calibri" w:hAnsi="Calibri" w:cs="Calibri"/>
@@ -183,6 +204,7 @@
         </w:rPr>
         <w:t>apache-tomcat-8.0.47</w:t>
       </w:r>
+      <w:proofErr w:type="gramEnd"/>
     </w:p>
     <w:p>
       <w:pPr>
@@ -201,7 +223,25 @@
           <w:sz w:val="22"/>
           <w:szCs w:val="22"/>
         </w:rPr>
-        <w:t>큰 버전만 맞추면 될것 같다.</w:t>
+        <w:t xml:space="preserve">큰 버전만 맞추면 </w:t>
+      </w:r>
+      <w:proofErr w:type="spellStart"/>
+      <w:r>
+        <w:rPr>
+          <w:rFonts w:ascii="맑은 고딕" w:eastAsia="맑은 고딕" w:hAnsi="맑은 고딕" w:cs="Calibri" w:hint="eastAsia"/>
+          <w:sz w:val="22"/>
+          <w:szCs w:val="22"/>
+        </w:rPr>
+        <w:t>될것</w:t>
+      </w:r>
+      <w:proofErr w:type="spellEnd"/>
+      <w:r>
+        <w:rPr>
+          <w:rFonts w:ascii="맑은 고딕" w:eastAsia="맑은 고딕" w:hAnsi="맑은 고딕" w:cs="Calibri" w:hint="eastAsia"/>
+          <w:sz w:val="22"/>
+          <w:szCs w:val="22"/>
+        </w:rPr>
+        <w:t xml:space="preserve"> 같다.</w:t>
       </w:r>
     </w:p>
     <w:p>
@@ -269,74 +309,6 @@
           <w:sz w:val="22"/>
           <w:szCs w:val="22"/>
         </w:rPr>
-        <w:t>-----------</w:t>
-      </w:r>
-    </w:p>
-    <w:p>
-      <w:pPr>
-        <w:pStyle w:val="a5"/>
-        <w:spacing w:before="0" w:beforeAutospacing="0" w:after="0" w:afterAutospacing="0"/>
-        <w:ind w:left="295"/>
-        <w:rPr>
-          <w:rFonts w:ascii="Calibri" w:hAnsi="Calibri" w:cs="Calibri"/>
-          <w:sz w:val="22"/>
-          <w:szCs w:val="22"/>
-        </w:rPr>
-      </w:pPr>
-      <w:r>
-        <w:rPr>
-          <w:rFonts w:ascii="Calibri" w:hAnsi="Calibri" w:cs="Calibri"/>
-          <w:sz w:val="22"/>
-          <w:szCs w:val="22"/>
-        </w:rPr>
-        <w:t>Error configuring application listener of class org.springframework.web.context.ContextLoaderListener</w:t>
-      </w:r>
-      <w:r>
-        <w:rPr>
-          <w:rFonts w:ascii="맑은 고딕" w:eastAsia="맑은 고딕" w:hAnsi="맑은 고딕" w:cs="Calibri" w:hint="eastAsia"/>
-          <w:sz w:val="22"/>
-          <w:szCs w:val="22"/>
-        </w:rPr>
-        <w:t xml:space="preserve"> /docs/9_setting/9_problems  참고</w:t>
-      </w:r>
-    </w:p>
-    <w:p>
-      <w:pPr>
-        <w:pStyle w:val="a5"/>
-        <w:spacing w:before="0" w:beforeAutospacing="0" w:after="0" w:afterAutospacing="0"/>
-        <w:ind w:left="295"/>
-        <w:rPr>
-          <w:rFonts w:ascii="Calibri" w:hAnsi="Calibri" w:cs="Calibri"/>
-          <w:sz w:val="22"/>
-          <w:szCs w:val="22"/>
-        </w:rPr>
-      </w:pPr>
-      <w:r>
-        <w:rPr>
-          <w:rFonts w:ascii="Calibri" w:hAnsi="Calibri" w:cs="Calibri"/>
-          <w:sz w:val="22"/>
-          <w:szCs w:val="22"/>
-        </w:rPr>
-        <w:t>-----------</w:t>
-      </w:r>
-    </w:p>
-    <w:p>
-      <w:pPr>
-        <w:pStyle w:val="a5"/>
-        <w:spacing w:before="0" w:beforeAutospacing="0" w:after="0" w:afterAutospacing="0"/>
-        <w:ind w:left="295"/>
-        <w:rPr>
-          <w:rFonts w:ascii="Calibri" w:hAnsi="Calibri" w:cs="Calibri"/>
-          <w:sz w:val="22"/>
-          <w:szCs w:val="22"/>
-        </w:rPr>
-      </w:pPr>
-      <w:r>
-        <w:rPr>
-          <w:rFonts w:ascii="Calibri" w:hAnsi="Calibri" w:cs="Calibri"/>
-          <w:sz w:val="22"/>
-          <w:szCs w:val="22"/>
-        </w:rPr>
         <w:t> </w:t>
       </w:r>
     </w:p>
@@ -358,6 +330,7 @@
           <w:sz w:val="22"/>
         </w:rPr>
       </w:pPr>
+      <w:proofErr w:type="spellStart"/>
       <w:r>
         <w:rPr>
           <w:rFonts w:ascii="Calibri" w:hAnsi="Calibri" w:cs="Calibri"/>
@@ -365,24 +338,34 @@
           <w:bCs/>
           <w:sz w:val="22"/>
         </w:rPr>
-        <w:t xml:space="preserve">lombok </w:t>
-      </w:r>
-      <w:r>
-        <w:rPr>
-          <w:rFonts w:ascii="맑은 고딕" w:eastAsia="맑은 고딕" w:hAnsi="맑은 고딕" w:cs="Calibri" w:hint="eastAsia"/>
+        <w:t>lombok</w:t>
+      </w:r>
+      <w:proofErr w:type="spellEnd"/>
+      <w:r>
+        <w:rPr>
+          <w:rFonts w:ascii="Calibri" w:hAnsi="Calibri" w:cs="Calibri"/>
           <w:b/>
           <w:bCs/>
           <w:sz w:val="22"/>
         </w:rPr>
-        <w:t>설정</w:t>
-      </w:r>
-      <w:r>
-        <w:rPr>
-          <w:rFonts w:ascii="Calibri" w:hAnsi="Calibri" w:cs="Calibri"/>
+        <w:t xml:space="preserve"> </w:t>
+      </w:r>
+      <w:r>
+        <w:rPr>
+          <w:rFonts w:ascii="맑은 고딕" w:eastAsia="맑은 고딕" w:hAnsi="맑은 고딕" w:cs="Calibri" w:hint="eastAsia"/>
           <w:b/>
           <w:bCs/>
           <w:sz w:val="22"/>
         </w:rPr>
+        <w:t>설정</w:t>
+      </w:r>
+      <w:r>
+        <w:rPr>
+          <w:rFonts w:ascii="Calibri" w:hAnsi="Calibri" w:cs="Calibri"/>
+          <w:b/>
+          <w:bCs/>
+          <w:sz w:val="22"/>
+        </w:rPr>
         <w:t>:</w:t>
       </w:r>
     </w:p>
@@ -403,7 +386,25 @@
           <w:sz w:val="22"/>
           <w:szCs w:val="22"/>
         </w:rPr>
-        <w:t xml:space="preserve">{user home dir}\.m2\repository\org\projectlombok\lombok\1.16.18\lombok-1.16.18.jar </w:t>
+        <w:t>{user home dir}\</w:t>
+      </w:r>
+      <w:proofErr w:type="gramStart"/>
+      <w:r>
+        <w:rPr>
+          <w:rFonts w:ascii="Calibri" w:hAnsi="Calibri" w:cs="Calibri"/>
+          <w:sz w:val="22"/>
+          <w:szCs w:val="22"/>
+        </w:rPr>
+        <w:t>.m2</w:t>
+      </w:r>
+      <w:proofErr w:type="gramEnd"/>
+      <w:r>
+        <w:rPr>
+          <w:rFonts w:ascii="Calibri" w:hAnsi="Calibri" w:cs="Calibri"/>
+          <w:sz w:val="22"/>
+          <w:szCs w:val="22"/>
+        </w:rPr>
+        <w:t xml:space="preserve">\repository\org\projectlombok\lombok\1.16.18\lombok-1.16.18.jar </w:t>
       </w:r>
       <w:r>
         <w:rPr>
@@ -488,39 +489,268 @@
         <w:spacing w:before="0" w:beforeAutospacing="0" w:after="0" w:afterAutospacing="0"/>
         <w:ind w:left="295"/>
         <w:rPr>
-          <w:rFonts w:ascii="Calibri" w:hAnsi="Calibri" w:cs="Calibri"/>
-          <w:sz w:val="22"/>
-          <w:szCs w:val="22"/>
-        </w:rPr>
-      </w:pPr>
-      <w:r>
-        <w:rPr>
-          <w:rFonts w:ascii="Calibri" w:hAnsi="Calibri" w:cs="Calibri"/>
-          <w:sz w:val="22"/>
-          <w:szCs w:val="22"/>
-        </w:rPr>
-        <w:t>Project &gt;&gt; clean</w:t>
-      </w:r>
-    </w:p>
-    <w:p>
-      <w:pPr>
-        <w:pStyle w:val="a5"/>
-        <w:spacing w:before="0" w:beforeAutospacing="0" w:after="0" w:afterAutospacing="0"/>
-        <w:ind w:left="295"/>
+          <w:rFonts w:ascii="맑은 고딕" w:eastAsia="맑은 고딕" w:hAnsi="맑은 고딕" w:cs="Calibri" w:hint="eastAsia"/>
+          <w:sz w:val="22"/>
+          <w:szCs w:val="22"/>
+        </w:rPr>
+      </w:pPr>
+    </w:p>
+    <w:p>
+      <w:pPr>
+        <w:pStyle w:val="a5"/>
+        <w:spacing w:before="0" w:beforeAutospacing="0" w:after="0" w:afterAutospacing="0"/>
+        <w:ind w:left="295"/>
+        <w:rPr>
+          <w:rFonts w:ascii="맑은 고딕" w:eastAsia="맑은 고딕" w:hAnsi="맑은 고딕" w:cs="Calibri" w:hint="eastAsia"/>
+          <w:sz w:val="22"/>
+          <w:szCs w:val="22"/>
+        </w:rPr>
+      </w:pPr>
+      <w:r>
         <w:rPr>
           <w:rFonts w:ascii="맑은 고딕" w:eastAsia="맑은 고딕" w:hAnsi="맑은 고딕" w:cs="Calibri"/>
           <w:sz w:val="22"/>
           <w:szCs w:val="22"/>
         </w:rPr>
-      </w:pPr>
-      <w:r>
-        <w:rPr>
-          <w:rFonts w:ascii="맑은 고딕" w:eastAsia="맑은 고딕" w:hAnsi="맑은 고딕" w:cs="Calibri" w:hint="eastAsia"/>
-          <w:sz w:val="22"/>
-          <w:szCs w:val="22"/>
-        </w:rPr>
-        <w:t> </w:t>
-      </w:r>
+        <w:t xml:space="preserve">profile </w:t>
+      </w:r>
+      <w:proofErr w:type="gramStart"/>
+      <w:r>
+        <w:rPr>
+          <w:rFonts w:ascii="맑은 고딕" w:eastAsia="맑은 고딕" w:hAnsi="맑은 고딕" w:cs="Calibri"/>
+          <w:sz w:val="22"/>
+          <w:szCs w:val="22"/>
+        </w:rPr>
+        <w:t>정의 :</w:t>
+      </w:r>
+      <w:proofErr w:type="gramEnd"/>
+      <w:r>
+        <w:rPr>
+          <w:rFonts w:ascii="맑은 고딕" w:eastAsia="맑은 고딕" w:hAnsi="맑은 고딕" w:cs="Calibri"/>
+          <w:sz w:val="22"/>
+          <w:szCs w:val="22"/>
+        </w:rPr>
+        <w:t xml:space="preserve"> default(개발), test(테스트), prod(운영)</w:t>
+      </w:r>
+    </w:p>
+    <w:p>
+      <w:pPr>
+        <w:pStyle w:val="a5"/>
+        <w:spacing w:before="0" w:beforeAutospacing="0" w:after="0" w:afterAutospacing="0"/>
+        <w:ind w:left="295"/>
+        <w:rPr>
+          <w:rFonts w:ascii="맑은 고딕" w:eastAsia="맑은 고딕" w:hAnsi="맑은 고딕" w:cs="Calibri" w:hint="eastAsia"/>
+          <w:sz w:val="22"/>
+          <w:szCs w:val="22"/>
+        </w:rPr>
+      </w:pPr>
+    </w:p>
+    <w:p>
+      <w:pPr>
+        <w:pStyle w:val="a5"/>
+        <w:spacing w:before="0" w:beforeAutospacing="0" w:after="0" w:afterAutospacing="0"/>
+        <w:ind w:left="295"/>
+        <w:rPr>
+          <w:rFonts w:ascii="맑은 고딕" w:eastAsia="맑은 고딕" w:hAnsi="맑은 고딕" w:cs="Calibri"/>
+          <w:sz w:val="22"/>
+          <w:szCs w:val="22"/>
+        </w:rPr>
+      </w:pPr>
+      <w:r>
+        <w:rPr>
+          <w:rFonts w:ascii="맑은 고딕" w:eastAsia="맑은 고딕" w:hAnsi="맑은 고딕" w:cs="Calibri" w:hint="eastAsia"/>
+          <w:sz w:val="22"/>
+          <w:szCs w:val="22"/>
+        </w:rPr>
+        <w:t xml:space="preserve">Run As &gt;&gt; maven build: </w:t>
+      </w:r>
+    </w:p>
+    <w:p>
+      <w:pPr>
+        <w:pStyle w:val="a5"/>
+        <w:numPr>
+          <w:ilvl w:val="0"/>
+          <w:numId w:val="8"/>
+        </w:numPr>
+        <w:spacing w:before="0" w:beforeAutospacing="0" w:after="0" w:afterAutospacing="0"/>
+        <w:rPr>
+          <w:rFonts w:ascii="맑은 고딕" w:eastAsia="맑은 고딕" w:hAnsi="맑은 고딕" w:cs="Calibri"/>
+          <w:sz w:val="22"/>
+          <w:szCs w:val="22"/>
+        </w:rPr>
+      </w:pPr>
+      <w:r>
+        <w:rPr>
+          <w:rFonts w:ascii="맑은 고딕" w:eastAsia="맑은 고딕" w:hAnsi="맑은 고딕" w:cs="Calibri" w:hint="eastAsia"/>
+          <w:sz w:val="22"/>
+          <w:szCs w:val="22"/>
+        </w:rPr>
+        <w:t>embedded tomcat로 실행</w:t>
+      </w:r>
+      <w:r>
+        <w:rPr>
+          <w:rFonts w:ascii="맑은 고딕" w:eastAsia="맑은 고딕" w:hAnsi="맑은 고딕" w:cs="Calibri"/>
+          <w:sz w:val="22"/>
+          <w:szCs w:val="22"/>
+        </w:rPr>
+        <w:t xml:space="preserve"> </w:t>
+      </w:r>
+    </w:p>
+    <w:p>
+      <w:pPr>
+        <w:pStyle w:val="a5"/>
+        <w:spacing w:before="0" w:beforeAutospacing="0" w:after="0" w:afterAutospacing="0"/>
+        <w:ind w:left="655"/>
+        <w:rPr>
+          <w:rFonts w:ascii="맑은 고딕" w:eastAsia="맑은 고딕" w:hAnsi="맑은 고딕" w:cs="Calibri"/>
+          <w:sz w:val="22"/>
+          <w:szCs w:val="22"/>
+        </w:rPr>
+      </w:pPr>
+      <w:r>
+        <w:rPr>
+          <w:rFonts w:ascii="맑은 고딕" w:eastAsia="맑은 고딕" w:hAnsi="맑은 고딕" w:cs="Calibri"/>
+          <w:sz w:val="22"/>
+          <w:szCs w:val="22"/>
+        </w:rPr>
+        <w:t>tomcat7</w:t>
+      </w:r>
+      <w:proofErr w:type="gramStart"/>
+      <w:r>
+        <w:rPr>
+          <w:rFonts w:ascii="맑은 고딕" w:eastAsia="맑은 고딕" w:hAnsi="맑은 고딕" w:cs="Calibri"/>
+          <w:sz w:val="22"/>
+          <w:szCs w:val="22"/>
+        </w:rPr>
+        <w:t>:run</w:t>
+      </w:r>
+      <w:proofErr w:type="gramEnd"/>
+      <w:r>
+        <w:rPr>
+          <w:rFonts w:ascii="맑은 고딕" w:eastAsia="맑은 고딕" w:hAnsi="맑은 고딕" w:cs="Calibri"/>
+          <w:sz w:val="22"/>
+          <w:szCs w:val="22"/>
+        </w:rPr>
+        <w:t>-war</w:t>
+      </w:r>
+    </w:p>
+    <w:p>
+      <w:pPr>
+        <w:pStyle w:val="a5"/>
+        <w:numPr>
+          <w:ilvl w:val="0"/>
+          <w:numId w:val="8"/>
+        </w:numPr>
+        <w:spacing w:before="0" w:beforeAutospacing="0" w:after="0" w:afterAutospacing="0"/>
+        <w:rPr>
+          <w:rFonts w:ascii="맑은 고딕" w:eastAsia="맑은 고딕" w:hAnsi="맑은 고딕" w:cs="Calibri"/>
+          <w:sz w:val="22"/>
+          <w:szCs w:val="22"/>
+        </w:rPr>
+      </w:pPr>
+      <w:r>
+        <w:rPr>
+          <w:rFonts w:ascii="맑은 고딕" w:eastAsia="맑은 고딕" w:hAnsi="맑은 고딕" w:cs="Calibri" w:hint="eastAsia"/>
+          <w:sz w:val="22"/>
+          <w:szCs w:val="22"/>
+        </w:rPr>
+        <w:t xml:space="preserve">prod실행: </w:t>
+      </w:r>
+    </w:p>
+    <w:p>
+      <w:pPr>
+        <w:pStyle w:val="a5"/>
+        <w:spacing w:before="0" w:beforeAutospacing="0" w:after="0" w:afterAutospacing="0"/>
+        <w:ind w:left="655"/>
+        <w:rPr>
+          <w:rFonts w:ascii="맑은 고딕" w:eastAsia="맑은 고딕" w:hAnsi="맑은 고딕" w:cs="Calibri" w:hint="eastAsia"/>
+          <w:sz w:val="22"/>
+          <w:szCs w:val="22"/>
+        </w:rPr>
+      </w:pPr>
+      <w:r>
+        <w:rPr>
+          <w:rFonts w:ascii="맑은 고딕" w:eastAsia="맑은 고딕" w:hAnsi="맑은 고딕" w:cs="Calibri"/>
+          <w:sz w:val="22"/>
+          <w:szCs w:val="22"/>
+        </w:rPr>
+        <w:t>tomcat7</w:t>
+      </w:r>
+      <w:proofErr w:type="gramStart"/>
+      <w:r>
+        <w:rPr>
+          <w:rFonts w:ascii="맑은 고딕" w:eastAsia="맑은 고딕" w:hAnsi="맑은 고딕" w:cs="Calibri"/>
+          <w:sz w:val="22"/>
+          <w:szCs w:val="22"/>
+        </w:rPr>
+        <w:t>:run</w:t>
+      </w:r>
+      <w:proofErr w:type="gramEnd"/>
+      <w:r>
+        <w:rPr>
+          <w:rFonts w:ascii="맑은 고딕" w:eastAsia="맑은 고딕" w:hAnsi="맑은 고딕" w:cs="Calibri"/>
+          <w:sz w:val="22"/>
+          <w:szCs w:val="22"/>
+        </w:rPr>
+        <w:t>-war</w:t>
+      </w:r>
+      <w:r>
+        <w:rPr>
+          <w:rFonts w:ascii="맑은 고딕" w:eastAsia="맑은 고딕" w:hAnsi="맑은 고딕" w:cs="Calibri" w:hint="eastAsia"/>
+          <w:sz w:val="22"/>
+          <w:szCs w:val="22"/>
+        </w:rPr>
+        <w:t xml:space="preserve"> </w:t>
+      </w:r>
+      <w:r>
+        <w:rPr>
+          <w:rFonts w:ascii="맑은 고딕" w:eastAsia="맑은 고딕" w:hAnsi="맑은 고딕" w:cs="Calibri"/>
+          <w:sz w:val="22"/>
+          <w:szCs w:val="22"/>
+        </w:rPr>
+        <w:t>-</w:t>
+      </w:r>
+      <w:proofErr w:type="spellStart"/>
+      <w:r>
+        <w:rPr>
+          <w:rFonts w:ascii="맑은 고딕" w:eastAsia="맑은 고딕" w:hAnsi="맑은 고딕" w:cs="Calibri"/>
+          <w:sz w:val="22"/>
+          <w:szCs w:val="22"/>
+        </w:rPr>
+        <w:t>Dspring.profiles.active</w:t>
+      </w:r>
+      <w:proofErr w:type="spellEnd"/>
+      <w:r>
+        <w:rPr>
+          <w:rFonts w:ascii="맑은 고딕" w:eastAsia="맑은 고딕" w:hAnsi="맑은 고딕" w:cs="Calibri"/>
+          <w:sz w:val="22"/>
+          <w:szCs w:val="22"/>
+        </w:rPr>
+        <w:t>=prod</w:t>
+      </w:r>
+    </w:p>
+    <w:p>
+      <w:pPr>
+        <w:pStyle w:val="a5"/>
+        <w:spacing w:before="0" w:beforeAutospacing="0" w:after="0" w:afterAutospacing="0"/>
+        <w:ind w:left="655"/>
+        <w:rPr>
+          <w:rFonts w:ascii="맑은 고딕" w:eastAsia="맑은 고딕" w:hAnsi="맑은 고딕" w:cs="Calibri" w:hint="eastAsia"/>
+          <w:sz w:val="22"/>
+          <w:szCs w:val="22"/>
+        </w:rPr>
+      </w:pPr>
+    </w:p>
+    <w:p>
+      <w:pPr>
+        <w:pStyle w:val="a5"/>
+        <w:spacing w:before="0" w:beforeAutospacing="0" w:after="0" w:afterAutospacing="0"/>
+        <w:rPr>
+          <w:rFonts w:ascii="맑은 고딕" w:eastAsia="맑은 고딕" w:hAnsi="맑은 고딕" w:cs="Calibri"/>
+          <w:sz w:val="22"/>
+          <w:szCs w:val="22"/>
+        </w:rPr>
+      </w:pPr>
     </w:p>
     <w:p>
       <w:pPr>
@@ -536,285 +766,122 @@
         <w:jc w:val="left"/>
         <w:textAlignment w:val="center"/>
         <w:rPr>
-          <w:rFonts w:ascii="Calibri" w:eastAsia="굴림" w:hAnsi="Calibri" w:cs="Calibri"/>
-          <w:sz w:val="22"/>
-        </w:rPr>
-      </w:pPr>
-      <w:r>
-        <w:rPr>
-          <w:rFonts w:ascii="Calibri" w:hAnsi="Calibri" w:cs="Calibri"/>
+          <w:rFonts w:ascii="Calibri" w:hAnsi="Calibri" w:cs="Calibri"/>
+          <w:sz w:val="22"/>
+        </w:rPr>
+      </w:pPr>
+      <w:r>
+        <w:rPr>
+          <w:rFonts w:ascii="맑은 고딕" w:eastAsia="맑은 고딕" w:hAnsi="맑은 고딕" w:cs="Calibri" w:hint="eastAsia"/>
           <w:b/>
           <w:bCs/>
           <w:sz w:val="22"/>
         </w:rPr>
-        <w:t xml:space="preserve">tomcat server </w:t>
-      </w:r>
-      <w:r>
-        <w:rPr>
-          <w:rFonts w:ascii="맑은 고딕" w:eastAsia="맑은 고딕" w:hAnsi="맑은 고딕" w:cs="Calibri" w:hint="eastAsia"/>
+        <w:t>페이지</w:t>
+      </w:r>
+      <w:r>
+        <w:rPr>
+          <w:rFonts w:ascii="Calibri" w:hAnsi="Calibri" w:cs="Calibri"/>
           <w:b/>
           <w:bCs/>
           <w:sz w:val="22"/>
         </w:rPr>
-        <w:t>설정</w:t>
-      </w:r>
-      <w:r>
-        <w:rPr>
-          <w:rFonts w:ascii="Calibri" w:hAnsi="Calibri" w:cs="Calibri"/>
+        <w:t xml:space="preserve"> </w:t>
+      </w:r>
+      <w:r>
+        <w:rPr>
+          <w:rFonts w:ascii="맑은 고딕" w:eastAsia="맑은 고딕" w:hAnsi="맑은 고딕" w:cs="Calibri" w:hint="eastAsia"/>
           <w:b/>
           <w:bCs/>
           <w:sz w:val="22"/>
         </w:rPr>
-        <w:t>--v8.0</w:t>
-      </w:r>
-    </w:p>
-    <w:p>
-      <w:pPr>
-        <w:pStyle w:val="a5"/>
-        <w:spacing w:before="0" w:beforeAutospacing="0" w:after="0" w:afterAutospacing="0"/>
-        <w:ind w:left="295"/>
-        <w:rPr>
-          <w:rFonts w:ascii="Calibri" w:hAnsi="Calibri" w:cs="Calibri"/>
-          <w:sz w:val="22"/>
-          <w:szCs w:val="22"/>
-        </w:rPr>
-      </w:pPr>
-      <w:r>
-        <w:rPr>
-          <w:rFonts w:ascii="Calibri" w:hAnsi="Calibri" w:cs="Calibri"/>
-          <w:sz w:val="22"/>
-          <w:szCs w:val="22"/>
-        </w:rPr>
-        <w:t>Modules &gt;&gt;Edit&gt;&gt;Path&gt;&gt; /</w:t>
-      </w:r>
-    </w:p>
-    <w:p>
-      <w:pPr>
-        <w:pStyle w:val="a5"/>
-        <w:spacing w:before="0" w:beforeAutospacing="0" w:after="0" w:afterAutospacing="0"/>
-        <w:ind w:left="295"/>
+        <w:t>방문</w:t>
+      </w:r>
+    </w:p>
+    <w:p>
+      <w:pPr>
+        <w:pStyle w:val="a5"/>
+        <w:spacing w:before="0" w:beforeAutospacing="0" w:after="0" w:afterAutospacing="0"/>
+        <w:ind w:left="295"/>
+        <w:rPr>
+          <w:rFonts w:ascii="Calibri" w:hAnsi="Calibri" w:cs="Calibri"/>
+          <w:sz w:val="22"/>
+          <w:szCs w:val="22"/>
+        </w:rPr>
+      </w:pPr>
+      <w:r>
+        <w:rPr>
+          <w:rFonts w:ascii="Calibri" w:hAnsi="Calibri" w:cs="Calibri"/>
+          <w:sz w:val="22"/>
+          <w:szCs w:val="22"/>
+        </w:rPr>
+        <w:t>http://localhost:</w:t>
+      </w:r>
+      <w:r>
         <w:rPr>
           <w:rFonts w:ascii="Calibri" w:hAnsi="Calibri" w:cs="Calibri" w:hint="eastAsia"/>
           <w:sz w:val="22"/>
           <w:szCs w:val="22"/>
         </w:rPr>
-      </w:pPr>
-      <w:r>
-        <w:rPr>
-          <w:rFonts w:ascii="Calibri" w:hAnsi="Calibri" w:cs="Calibri"/>
-          <w:sz w:val="22"/>
-          <w:szCs w:val="22"/>
-        </w:rPr>
-        <w:t>auto reloading disable(</w:t>
-      </w:r>
-      <w:r>
-        <w:rPr>
-          <w:rFonts w:ascii="맑은 고딕" w:eastAsia="맑은 고딕" w:hAnsi="맑은 고딕" w:cs="Calibri" w:hint="eastAsia"/>
-          <w:sz w:val="22"/>
-          <w:szCs w:val="22"/>
-        </w:rPr>
-        <w:t>권장</w:t>
-      </w:r>
-      <w:r>
-        <w:rPr>
-          <w:rFonts w:ascii="Calibri" w:hAnsi="Calibri" w:cs="Calibri"/>
-          <w:sz w:val="22"/>
-          <w:szCs w:val="22"/>
-        </w:rPr>
-        <w:t>)</w:t>
-      </w:r>
-    </w:p>
-    <w:p>
-      <w:pPr>
-        <w:pStyle w:val="a5"/>
-        <w:spacing w:before="0" w:beforeAutospacing="0" w:after="0" w:afterAutospacing="0"/>
-        <w:ind w:left="295"/>
+        <w:t>9</w:t>
+      </w:r>
+      <w:r>
+        <w:rPr>
+          <w:rFonts w:ascii="Calibri" w:hAnsi="Calibri" w:cs="Calibri"/>
+          <w:sz w:val="22"/>
+          <w:szCs w:val="22"/>
+        </w:rPr>
+        <w:t>0</w:t>
+      </w:r>
+      <w:r>
         <w:rPr>
           <w:rFonts w:ascii="Calibri" w:hAnsi="Calibri" w:cs="Calibri" w:hint="eastAsia"/>
           <w:sz w:val="22"/>
           <w:szCs w:val="22"/>
         </w:rPr>
-      </w:pPr>
-      <w:r>
-        <w:rPr>
-          <w:rFonts w:ascii="Calibri" w:hAnsi="Calibri" w:cs="Calibri"/>
-          <w:noProof/>
-          <w:sz w:val="22"/>
-        </w:rPr>
-        <w:drawing>
-          <wp:inline distT="0" distB="0" distL="0" distR="0">
-            <wp:extent cx="5265420" cy="792480"/>
-            <wp:effectExtent l="19050" t="0" r="0" b="0"/>
-            <wp:docPr id="1" name="그림 1"/>
-            <wp:cNvGraphicFramePr>
-              <a:graphicFrameLocks xmlns:a="http://schemas.openxmlformats.org/drawingml/2006/main" noChangeAspect="1"/>
-            </wp:cNvGraphicFramePr>
-            <a:graphic xmlns:a="http://schemas.openxmlformats.org/drawingml/2006/main">
-              <a:graphicData uri="http://schemas.openxmlformats.org/drawingml/2006/picture">
-                <pic:pic xmlns:pic="http://schemas.openxmlformats.org/drawingml/2006/picture">
-                  <pic:nvPicPr>
-                    <pic:cNvPr id="0" name="Picture 1"/>
-                    <pic:cNvPicPr>
-                      <a:picLocks noChangeAspect="1" noChangeArrowheads="1"/>
-                    </pic:cNvPicPr>
-                  </pic:nvPicPr>
-                  <pic:blipFill>
-                    <a:blip r:embed="rId7"/>
-                    <a:srcRect/>
-                    <a:stretch>
-                      <a:fillRect/>
-                    </a:stretch>
-                  </pic:blipFill>
-                  <pic:spPr bwMode="auto">
-                    <a:xfrm>
-                      <a:off x="0" y="0"/>
-                      <a:ext cx="5265420" cy="792480"/>
-                    </a:xfrm>
-                    <a:prstGeom prst="rect">
-                      <a:avLst/>
-                    </a:prstGeom>
-                    <a:noFill/>
-                    <a:ln w="9525">
-                      <a:noFill/>
-                      <a:miter lim="800000"/>
-                      <a:headEnd/>
-                      <a:tailEnd/>
-                    </a:ln>
-                  </pic:spPr>
-                </pic:pic>
-              </a:graphicData>
-            </a:graphic>
-          </wp:inline>
-        </w:drawing>
-      </w:r>
-    </w:p>
-    <w:p>
-      <w:pPr>
-        <w:pStyle w:val="a5"/>
-        <w:spacing w:before="0" w:beforeAutospacing="0" w:after="0" w:afterAutospacing="0"/>
-        <w:ind w:left="295"/>
-        <w:rPr>
-          <w:rFonts w:ascii="Calibri" w:hAnsi="Calibri" w:cs="Calibri"/>
-          <w:sz w:val="22"/>
-          <w:szCs w:val="22"/>
-        </w:rPr>
-      </w:pPr>
-      <w:r>
-        <w:rPr>
-          <w:rFonts w:ascii="Calibri" w:hAnsi="Calibri" w:cs="Calibri" w:hint="eastAsia"/>
-          <w:sz w:val="22"/>
-          <w:szCs w:val="22"/>
-        </w:rPr>
-        <w:t>이것을</w:t>
-      </w:r>
-      <w:r>
-        <w:rPr>
-          <w:rFonts w:ascii="Calibri" w:hAnsi="Calibri" w:cs="Calibri" w:hint="eastAsia"/>
-          <w:sz w:val="22"/>
-          <w:szCs w:val="22"/>
-        </w:rPr>
-        <w:t xml:space="preserve"> </w:t>
-      </w:r>
-      <w:r>
-        <w:rPr>
-          <w:rFonts w:ascii="Calibri" w:hAnsi="Calibri" w:cs="Calibri" w:hint="eastAsia"/>
-          <w:sz w:val="22"/>
-          <w:szCs w:val="22"/>
-        </w:rPr>
-        <w:t>체크하면</w:t>
-      </w:r>
-      <w:r>
-        <w:rPr>
-          <w:rFonts w:ascii="Calibri" w:hAnsi="Calibri" w:cs="Calibri" w:hint="eastAsia"/>
-          <w:sz w:val="22"/>
-          <w:szCs w:val="22"/>
-        </w:rPr>
-        <w:t xml:space="preserve"> pom</w:t>
-      </w:r>
-      <w:r>
-        <w:rPr>
-          <w:rFonts w:ascii="Calibri" w:hAnsi="Calibri" w:cs="Calibri" w:hint="eastAsia"/>
-          <w:sz w:val="22"/>
-          <w:szCs w:val="22"/>
-        </w:rPr>
-        <w:t>에</w:t>
-      </w:r>
-      <w:r>
-        <w:rPr>
-          <w:rFonts w:ascii="Calibri" w:hAnsi="Calibri" w:cs="Calibri" w:hint="eastAsia"/>
-          <w:sz w:val="22"/>
-          <w:szCs w:val="22"/>
-        </w:rPr>
-        <w:t xml:space="preserve"> servlet-api dependency</w:t>
-      </w:r>
-      <w:r>
-        <w:rPr>
-          <w:rFonts w:ascii="Calibri" w:hAnsi="Calibri" w:cs="Calibri" w:hint="eastAsia"/>
-          <w:sz w:val="22"/>
-          <w:szCs w:val="22"/>
-        </w:rPr>
-        <w:t>가</w:t>
-      </w:r>
-      <w:r>
-        <w:rPr>
-          <w:rFonts w:ascii="Calibri" w:hAnsi="Calibri" w:cs="Calibri" w:hint="eastAsia"/>
-          <w:sz w:val="22"/>
-          <w:szCs w:val="22"/>
-        </w:rPr>
-        <w:t xml:space="preserve"> </w:t>
-      </w:r>
-      <w:r>
-        <w:rPr>
-          <w:rFonts w:ascii="Calibri" w:hAnsi="Calibri" w:cs="Calibri" w:hint="eastAsia"/>
-          <w:sz w:val="22"/>
-          <w:szCs w:val="22"/>
-        </w:rPr>
-        <w:t>있어야</w:t>
-      </w:r>
-      <w:r>
-        <w:rPr>
-          <w:rFonts w:ascii="Calibri" w:hAnsi="Calibri" w:cs="Calibri" w:hint="eastAsia"/>
-          <w:sz w:val="22"/>
-          <w:szCs w:val="22"/>
-        </w:rPr>
-        <w:t xml:space="preserve"> </w:t>
-      </w:r>
-      <w:r>
-        <w:rPr>
-          <w:rFonts w:ascii="Calibri" w:hAnsi="Calibri" w:cs="Calibri" w:hint="eastAsia"/>
-          <w:sz w:val="22"/>
-          <w:szCs w:val="22"/>
-        </w:rPr>
-        <w:t>함</w:t>
-      </w:r>
-      <w:r>
-        <w:rPr>
-          <w:rFonts w:ascii="Calibri" w:hAnsi="Calibri" w:cs="Calibri" w:hint="eastAsia"/>
-          <w:sz w:val="22"/>
-          <w:szCs w:val="22"/>
-        </w:rPr>
-        <w:t>.</w:t>
-      </w:r>
-    </w:p>
-    <w:p>
-      <w:pPr>
-        <w:pStyle w:val="a5"/>
-        <w:spacing w:before="0" w:beforeAutospacing="0" w:after="0" w:afterAutospacing="0"/>
-        <w:ind w:left="295"/>
-        <w:rPr>
-          <w:rFonts w:ascii="Calibri" w:hAnsi="Calibri" w:cs="Calibri"/>
-          <w:sz w:val="22"/>
-          <w:szCs w:val="22"/>
-        </w:rPr>
-      </w:pPr>
-      <w:r>
-        <w:rPr>
-          <w:rFonts w:ascii="Calibri" w:hAnsi="Calibri" w:cs="Calibri"/>
+        <w:t>90</w:t>
+      </w:r>
+    </w:p>
+    <w:p>
+      <w:pPr>
+        <w:pStyle w:val="a5"/>
+        <w:spacing w:before="0" w:beforeAutospacing="0" w:after="0" w:afterAutospacing="0"/>
+        <w:rPr>
+          <w:rFonts w:ascii="맑은 고딕" w:eastAsia="맑은 고딕" w:hAnsi="맑은 고딕" w:cs="Calibri"/>
+          <w:sz w:val="22"/>
+          <w:szCs w:val="22"/>
+        </w:rPr>
+      </w:pPr>
+      <w:r>
+        <w:rPr>
+          <w:rFonts w:ascii="맑은 고딕" w:eastAsia="맑은 고딕" w:hAnsi="맑은 고딕" w:cs="Calibri" w:hint="eastAsia"/>
           <w:sz w:val="22"/>
           <w:szCs w:val="22"/>
         </w:rPr>
         <w:t> </w:t>
       </w:r>
+    </w:p>
+    <w:p>
+      <w:pPr>
+        <w:pStyle w:val="a5"/>
+        <w:spacing w:before="0" w:beforeAutospacing="0" w:after="0" w:afterAutospacing="0"/>
+        <w:rPr>
+          <w:rFonts w:ascii="맑은 고딕" w:eastAsia="맑은 고딕" w:hAnsi="맑은 고딕" w:cs="Calibri"/>
+          <w:sz w:val="22"/>
+          <w:szCs w:val="22"/>
+        </w:rPr>
+      </w:pPr>
+    </w:p>
+    <w:p>
+      <w:pPr>
+        <w:pStyle w:val="a5"/>
+        <w:spacing w:before="0" w:beforeAutospacing="0" w:after="0" w:afterAutospacing="0"/>
+        <w:rPr>
+          <w:rFonts w:ascii="맑은 고딕" w:eastAsia="맑은 고딕" w:hAnsi="맑은 고딕" w:cs="Calibri"/>
+          <w:sz w:val="22"/>
+          <w:szCs w:val="22"/>
+        </w:rPr>
+      </w:pPr>
     </w:p>
     <w:p>
       <w:pPr>
@@ -859,157 +926,16 @@
           <w:bCs/>
           <w:sz w:val="22"/>
         </w:rPr>
-        <w:t xml:space="preserve">(local db): </w:t>
-      </w:r>
-    </w:p>
-    <w:p>
-      <w:pPr>
-        <w:pStyle w:val="a5"/>
-        <w:spacing w:before="0" w:beforeAutospacing="0" w:after="0" w:afterAutospacing="0"/>
-        <w:ind w:left="295"/>
-        <w:rPr>
-          <w:rFonts w:ascii="Calibri" w:hAnsi="Calibri" w:cs="Calibri"/>
-          <w:sz w:val="22"/>
-          <w:szCs w:val="22"/>
-        </w:rPr>
-      </w:pPr>
-      <w:r>
-        <w:rPr>
-          <w:rFonts w:ascii="Calibri" w:hAnsi="Calibri" w:cs="Calibri"/>
-          <w:sz w:val="22"/>
-          <w:szCs w:val="22"/>
-        </w:rPr>
-        <w:t>mysql local instance</w:t>
-      </w:r>
-      <w:r>
-        <w:rPr>
-          <w:rFonts w:ascii="맑은 고딕" w:eastAsia="맑은 고딕" w:hAnsi="맑은 고딕" w:cs="Calibri" w:hint="eastAsia"/>
-          <w:sz w:val="22"/>
-          <w:szCs w:val="22"/>
-        </w:rPr>
-        <w:t xml:space="preserve">에 database:  </w:t>
-      </w:r>
-      <w:r>
-        <w:rPr>
-          <w:rFonts w:ascii="Calibri" w:hAnsi="Calibri" w:cs="Calibri"/>
+        <w:t>(</w:t>
+      </w:r>
+      <w:r>
+        <w:rPr>
+          <w:rFonts w:ascii="Calibri" w:hAnsi="Calibri" w:cs="Calibri" w:hint="eastAsia"/>
           <w:b/>
           <w:bCs/>
           <w:sz w:val="22"/>
-          <w:szCs w:val="22"/>
-        </w:rPr>
-        <w:t>vslot_simulator</w:t>
-      </w:r>
-      <w:r>
-        <w:rPr>
-          <w:rFonts w:ascii="Calibri" w:hAnsi="Calibri" w:cs="Calibri"/>
-          <w:sz w:val="22"/>
-          <w:szCs w:val="22"/>
-        </w:rPr>
-        <w:t xml:space="preserve"> </w:t>
-      </w:r>
-      <w:r>
-        <w:rPr>
-          <w:rFonts w:ascii="맑은 고딕" w:eastAsia="맑은 고딕" w:hAnsi="맑은 고딕" w:cs="Calibri" w:hint="eastAsia"/>
-          <w:sz w:val="22"/>
-          <w:szCs w:val="22"/>
-        </w:rPr>
-        <w:t>만든다</w:t>
-      </w:r>
-      <w:r>
-        <w:rPr>
-          <w:rFonts w:ascii="Calibri" w:hAnsi="Calibri" w:cs="Calibri"/>
-          <w:sz w:val="22"/>
-          <w:szCs w:val="22"/>
-        </w:rPr>
-        <w:t>.</w:t>
-      </w:r>
-    </w:p>
-    <w:p>
-      <w:pPr>
-        <w:pStyle w:val="a5"/>
-        <w:spacing w:before="0" w:beforeAutospacing="0" w:after="0" w:afterAutospacing="0"/>
-        <w:ind w:left="295"/>
-        <w:rPr>
-          <w:rFonts w:ascii="Calibri" w:hAnsi="Calibri" w:cs="Calibri"/>
-          <w:sz w:val="22"/>
-          <w:szCs w:val="22"/>
-        </w:rPr>
-      </w:pPr>
-      <w:r>
-        <w:rPr>
-          <w:rFonts w:ascii="Calibri" w:hAnsi="Calibri" w:cs="Calibri"/>
-          <w:sz w:val="22"/>
-          <w:szCs w:val="22"/>
-        </w:rPr>
-        <w:t>/docs/1_databaes/1_schema.sql</w:t>
-      </w:r>
-      <w:r>
-        <w:rPr>
-          <w:rFonts w:ascii="맑은 고딕" w:eastAsia="맑은 고딕" w:hAnsi="맑은 고딕" w:cs="Calibri" w:hint="eastAsia"/>
-          <w:sz w:val="22"/>
-          <w:szCs w:val="22"/>
-        </w:rPr>
-        <w:t>를 실행해서 table만든다.</w:t>
-      </w:r>
-    </w:p>
-    <w:p>
-      <w:pPr>
-        <w:pStyle w:val="a5"/>
-        <w:spacing w:before="0" w:beforeAutospacing="0" w:after="0" w:afterAutospacing="0"/>
-        <w:ind w:left="295"/>
-        <w:rPr>
-          <w:rFonts w:ascii="Calibri" w:hAnsi="Calibri" w:cs="Calibri"/>
-          <w:sz w:val="22"/>
-          <w:szCs w:val="22"/>
-        </w:rPr>
-      </w:pPr>
-      <w:r>
-        <w:rPr>
-          <w:rFonts w:ascii="Calibri" w:hAnsi="Calibri" w:cs="Calibri"/>
-          <w:sz w:val="22"/>
-          <w:szCs w:val="22"/>
-        </w:rPr>
-        <w:t>-------------</w:t>
-      </w:r>
-    </w:p>
-    <w:p>
-      <w:pPr>
-        <w:pStyle w:val="a5"/>
-        <w:spacing w:before="0" w:beforeAutospacing="0" w:after="0" w:afterAutospacing="0"/>
-        <w:ind w:left="295"/>
-        <w:rPr>
-          <w:rFonts w:ascii="Calibri" w:hAnsi="Calibri" w:cs="Calibri"/>
-          <w:sz w:val="22"/>
-          <w:szCs w:val="22"/>
-        </w:rPr>
-      </w:pPr>
-      <w:r>
-        <w:rPr>
-          <w:rFonts w:ascii="Calibri" w:hAnsi="Calibri" w:cs="Calibri"/>
-          <w:sz w:val="22"/>
-          <w:szCs w:val="22"/>
-        </w:rPr>
-        <w:t>/src/main/resources/system.properties</w:t>
-      </w:r>
-    </w:p>
-    <w:p>
-      <w:pPr>
-        <w:pStyle w:val="a5"/>
-        <w:spacing w:before="0" w:beforeAutospacing="0" w:after="0" w:afterAutospacing="0"/>
-        <w:ind w:left="295"/>
-        <w:rPr>
-          <w:rFonts w:ascii="Calibri" w:hAnsi="Calibri" w:cs="Calibri"/>
-          <w:sz w:val="22"/>
-          <w:szCs w:val="22"/>
-        </w:rPr>
-      </w:pPr>
-      <w:r>
-        <w:rPr>
-          <w:rFonts w:ascii="Calibri" w:hAnsi="Calibri" w:cs="Calibri"/>
-          <w:sz w:val="22"/>
-          <w:szCs w:val="22"/>
-        </w:rPr>
-        <w:t>db.url=jdbc:mysql://</w:t>
+        </w:rPr>
+        <w:t>optional</w:t>
       </w:r>
       <w:r>
         <w:rPr>
@@ -1017,19 +943,48 @@
           <w:b/>
           <w:bCs/>
           <w:sz w:val="22"/>
-          <w:szCs w:val="22"/>
-          <w:highlight w:val="yellow"/>
-        </w:rPr>
-        <w:t>192.168.1.55:3306</w:t>
-      </w:r>
-      <w:r>
-        <w:rPr>
-          <w:rFonts w:ascii="Calibri" w:hAnsi="Calibri" w:cs="Calibri"/>
-          <w:sz w:val="22"/>
-          <w:szCs w:val="22"/>
-        </w:rPr>
-        <w:t>/</w:t>
-      </w:r>
+        </w:rPr>
+        <w:t xml:space="preserve">): </w:t>
+      </w:r>
+    </w:p>
+    <w:p>
+      <w:pPr>
+        <w:pStyle w:val="a5"/>
+        <w:spacing w:before="0" w:beforeAutospacing="0" w:after="0" w:afterAutospacing="0"/>
+        <w:ind w:left="295"/>
+        <w:rPr>
+          <w:rFonts w:ascii="Calibri" w:hAnsi="Calibri" w:cs="Calibri"/>
+          <w:sz w:val="22"/>
+          <w:szCs w:val="22"/>
+        </w:rPr>
+      </w:pPr>
+      <w:proofErr w:type="spellStart"/>
+      <w:r>
+        <w:rPr>
+          <w:rFonts w:ascii="Calibri" w:hAnsi="Calibri" w:cs="Calibri"/>
+          <w:sz w:val="22"/>
+          <w:szCs w:val="22"/>
+        </w:rPr>
+        <w:t>mysql</w:t>
+      </w:r>
+      <w:proofErr w:type="spellEnd"/>
+      <w:r>
+        <w:rPr>
+          <w:rFonts w:ascii="Calibri" w:hAnsi="Calibri" w:cs="Calibri"/>
+          <w:sz w:val="22"/>
+          <w:szCs w:val="22"/>
+        </w:rPr>
+        <w:t xml:space="preserve"> local instance</w:t>
+      </w:r>
+      <w:r>
+        <w:rPr>
+          <w:rFonts w:ascii="맑은 고딕" w:eastAsia="맑은 고딕" w:hAnsi="맑은 고딕" w:cs="Calibri" w:hint="eastAsia"/>
+          <w:sz w:val="22"/>
+          <w:szCs w:val="22"/>
+        </w:rPr>
+        <w:t xml:space="preserve">에 database:  </w:t>
+      </w:r>
+      <w:proofErr w:type="spellStart"/>
       <w:r>
         <w:rPr>
           <w:rFonts w:ascii="Calibri" w:hAnsi="Calibri" w:cs="Calibri"/>
@@ -1040,6 +995,176 @@
         </w:rPr>
         <w:t>vslot_simulator</w:t>
       </w:r>
+      <w:proofErr w:type="spellEnd"/>
+      <w:r>
+        <w:rPr>
+          <w:rFonts w:ascii="Calibri" w:hAnsi="Calibri" w:cs="Calibri"/>
+          <w:sz w:val="22"/>
+          <w:szCs w:val="22"/>
+        </w:rPr>
+        <w:t xml:space="preserve"> </w:t>
+      </w:r>
+      <w:r>
+        <w:rPr>
+          <w:rFonts w:ascii="맑은 고딕" w:eastAsia="맑은 고딕" w:hAnsi="맑은 고딕" w:cs="Calibri" w:hint="eastAsia"/>
+          <w:sz w:val="22"/>
+          <w:szCs w:val="22"/>
+        </w:rPr>
+        <w:t>만든다</w:t>
+      </w:r>
+      <w:r>
+        <w:rPr>
+          <w:rFonts w:ascii="Calibri" w:hAnsi="Calibri" w:cs="Calibri"/>
+          <w:sz w:val="22"/>
+          <w:szCs w:val="22"/>
+        </w:rPr>
+        <w:t>.</w:t>
+      </w:r>
+    </w:p>
+    <w:p>
+      <w:pPr>
+        <w:pStyle w:val="a5"/>
+        <w:spacing w:before="0" w:beforeAutospacing="0" w:after="0" w:afterAutospacing="0"/>
+        <w:ind w:left="295"/>
+        <w:rPr>
+          <w:rFonts w:ascii="Calibri" w:hAnsi="Calibri" w:cs="Calibri"/>
+          <w:sz w:val="22"/>
+          <w:szCs w:val="22"/>
+        </w:rPr>
+      </w:pPr>
+      <w:r>
+        <w:rPr>
+          <w:rFonts w:ascii="Calibri" w:hAnsi="Calibri" w:cs="Calibri"/>
+          <w:sz w:val="22"/>
+          <w:szCs w:val="22"/>
+        </w:rPr>
+        <w:t>/docs/1_databaes/1_schema.sql</w:t>
+      </w:r>
+      <w:r>
+        <w:rPr>
+          <w:rFonts w:ascii="맑은 고딕" w:eastAsia="맑은 고딕" w:hAnsi="맑은 고딕" w:cs="Calibri" w:hint="eastAsia"/>
+          <w:sz w:val="22"/>
+          <w:szCs w:val="22"/>
+        </w:rPr>
+        <w:t>를 실행해서 table만든다.</w:t>
+      </w:r>
+    </w:p>
+    <w:p>
+      <w:pPr>
+        <w:pStyle w:val="a5"/>
+        <w:spacing w:before="0" w:beforeAutospacing="0" w:after="0" w:afterAutospacing="0"/>
+        <w:ind w:left="295"/>
+        <w:rPr>
+          <w:rFonts w:ascii="Calibri" w:hAnsi="Calibri" w:cs="Calibri"/>
+          <w:sz w:val="22"/>
+          <w:szCs w:val="22"/>
+        </w:rPr>
+      </w:pPr>
+      <w:r>
+        <w:rPr>
+          <w:rFonts w:ascii="Calibri" w:hAnsi="Calibri" w:cs="Calibri"/>
+          <w:sz w:val="22"/>
+          <w:szCs w:val="22"/>
+        </w:rPr>
+        <w:t>-------------</w:t>
+      </w:r>
+    </w:p>
+    <w:p>
+      <w:pPr>
+        <w:pStyle w:val="a5"/>
+        <w:spacing w:before="0" w:beforeAutospacing="0" w:after="0" w:afterAutospacing="0"/>
+        <w:ind w:left="295"/>
+        <w:rPr>
+          <w:rFonts w:ascii="Calibri" w:hAnsi="Calibri" w:cs="Calibri"/>
+          <w:sz w:val="22"/>
+          <w:szCs w:val="22"/>
+        </w:rPr>
+      </w:pPr>
+      <w:r>
+        <w:rPr>
+          <w:rFonts w:ascii="Calibri" w:hAnsi="Calibri" w:cs="Calibri"/>
+          <w:sz w:val="22"/>
+          <w:szCs w:val="22"/>
+        </w:rPr>
+        <w:t>/</w:t>
+      </w:r>
+      <w:proofErr w:type="spellStart"/>
+      <w:r>
+        <w:rPr>
+          <w:rFonts w:ascii="Calibri" w:hAnsi="Calibri" w:cs="Calibri"/>
+          <w:sz w:val="22"/>
+          <w:szCs w:val="22"/>
+        </w:rPr>
+        <w:t>src</w:t>
+      </w:r>
+      <w:proofErr w:type="spellEnd"/>
+      <w:r>
+        <w:rPr>
+          <w:rFonts w:ascii="Calibri" w:hAnsi="Calibri" w:cs="Calibri"/>
+          <w:sz w:val="22"/>
+          <w:szCs w:val="22"/>
+        </w:rPr>
+        <w:t>/main/resources/</w:t>
+      </w:r>
+      <w:proofErr w:type="spellStart"/>
+      <w:r>
+        <w:rPr>
+          <w:rFonts w:ascii="Calibri" w:hAnsi="Calibri" w:cs="Calibri"/>
+          <w:sz w:val="22"/>
+          <w:szCs w:val="22"/>
+        </w:rPr>
+        <w:t>system.properties</w:t>
+      </w:r>
+      <w:proofErr w:type="spellEnd"/>
+    </w:p>
+    <w:p>
+      <w:pPr>
+        <w:pStyle w:val="a5"/>
+        <w:spacing w:before="0" w:beforeAutospacing="0" w:after="0" w:afterAutospacing="0"/>
+        <w:ind w:left="295"/>
+        <w:rPr>
+          <w:rFonts w:ascii="Calibri" w:hAnsi="Calibri" w:cs="Calibri"/>
+          <w:sz w:val="22"/>
+          <w:szCs w:val="22"/>
+        </w:rPr>
+      </w:pPr>
+      <w:r>
+        <w:rPr>
+          <w:rFonts w:ascii="Calibri" w:hAnsi="Calibri" w:cs="Calibri"/>
+          <w:sz w:val="22"/>
+          <w:szCs w:val="22"/>
+        </w:rPr>
+        <w:t>db.url=jdbc:mysql://</w:t>
+      </w:r>
+      <w:r>
+        <w:rPr>
+          <w:rFonts w:ascii="Calibri" w:hAnsi="Calibri" w:cs="Calibri"/>
+          <w:b/>
+          <w:bCs/>
+          <w:sz w:val="22"/>
+          <w:szCs w:val="22"/>
+          <w:highlight w:val="yellow"/>
+        </w:rPr>
+        <w:t>192.168.1.55:3306</w:t>
+      </w:r>
+      <w:r>
+        <w:rPr>
+          <w:rFonts w:ascii="Calibri" w:hAnsi="Calibri" w:cs="Calibri"/>
+          <w:sz w:val="22"/>
+          <w:szCs w:val="22"/>
+        </w:rPr>
+        <w:t>/</w:t>
+      </w:r>
+      <w:r>
+        <w:rPr>
+          <w:rFonts w:ascii="Calibri" w:hAnsi="Calibri" w:cs="Calibri"/>
+          <w:b/>
+          <w:bCs/>
+          <w:sz w:val="22"/>
+          <w:szCs w:val="22"/>
+        </w:rPr>
+        <w:t>vslot_simulator</w:t>
+      </w:r>
       <w:r>
         <w:rPr>
           <w:rFonts w:ascii="Calibri" w:hAnsi="Calibri" w:cs="Calibri"/>
@@ -1060,13 +1185,23 @@
           <w:szCs w:val="22"/>
         </w:rPr>
       </w:pPr>
-      <w:r>
-        <w:rPr>
-          <w:rFonts w:ascii="Calibri" w:hAnsi="Calibri" w:cs="Calibri"/>
-          <w:sz w:val="22"/>
-          <w:szCs w:val="22"/>
-        </w:rPr>
-        <w:t>db.username=</w:t>
+      <w:proofErr w:type="spellStart"/>
+      <w:r>
+        <w:rPr>
+          <w:rFonts w:ascii="Calibri" w:hAnsi="Calibri" w:cs="Calibri"/>
+          <w:sz w:val="22"/>
+          <w:szCs w:val="22"/>
+        </w:rPr>
+        <w:t>db.username</w:t>
+      </w:r>
+      <w:proofErr w:type="spellEnd"/>
+      <w:r>
+        <w:rPr>
+          <w:rFonts w:ascii="Calibri" w:hAnsi="Calibri" w:cs="Calibri"/>
+          <w:sz w:val="22"/>
+          <w:szCs w:val="22"/>
+        </w:rPr>
+        <w:t>=</w:t>
       </w:r>
       <w:r>
         <w:rPr>
@@ -1089,13 +1224,23 @@
           <w:szCs w:val="22"/>
         </w:rPr>
       </w:pPr>
-      <w:r>
-        <w:rPr>
-          <w:rFonts w:ascii="Calibri" w:hAnsi="Calibri" w:cs="Calibri"/>
-          <w:sz w:val="22"/>
-          <w:szCs w:val="22"/>
-        </w:rPr>
-        <w:t>db.password=</w:t>
+      <w:proofErr w:type="spellStart"/>
+      <w:r>
+        <w:rPr>
+          <w:rFonts w:ascii="Calibri" w:hAnsi="Calibri" w:cs="Calibri"/>
+          <w:sz w:val="22"/>
+          <w:szCs w:val="22"/>
+        </w:rPr>
+        <w:t>db.password</w:t>
+      </w:r>
+      <w:proofErr w:type="spellEnd"/>
+      <w:r>
+        <w:rPr>
+          <w:rFonts w:ascii="Calibri" w:hAnsi="Calibri" w:cs="Calibri"/>
+          <w:sz w:val="22"/>
+          <w:szCs w:val="22"/>
+        </w:rPr>
+        <w:t>=</w:t>
       </w:r>
       <w:r>
         <w:rPr>
@@ -1124,6 +1269,7 @@
           <w:sz w:val="22"/>
           <w:szCs w:val="22"/>
         </w:rPr>
+        <w:lastRenderedPageBreak/>
         <w:t>-------------</w:t>
       </w:r>
     </w:p>
@@ -1144,7 +1290,35 @@
           <w:sz w:val="22"/>
           <w:szCs w:val="22"/>
         </w:rPr>
-        <w:t>관련 ip,port,username,password 변경.</w:t>
+        <w:t xml:space="preserve">관련 </w:t>
+      </w:r>
+      <w:proofErr w:type="spellStart"/>
+      <w:r>
+        <w:rPr>
+          <w:rFonts w:ascii="맑은 고딕" w:eastAsia="맑은 고딕" w:hAnsi="맑은 고딕" w:cs="Calibri" w:hint="eastAsia"/>
+          <w:sz w:val="22"/>
+          <w:szCs w:val="22"/>
+        </w:rPr>
+        <w:t>ip</w:t>
+      </w:r>
+      <w:proofErr w:type="gramStart"/>
+      <w:r>
+        <w:rPr>
+          <w:rFonts w:ascii="맑은 고딕" w:eastAsia="맑은 고딕" w:hAnsi="맑은 고딕" w:cs="Calibri" w:hint="eastAsia"/>
+          <w:sz w:val="22"/>
+          <w:szCs w:val="22"/>
+        </w:rPr>
+        <w:t>,port,username,password</w:t>
+      </w:r>
+      <w:proofErr w:type="spellEnd"/>
+      <w:proofErr w:type="gramEnd"/>
+      <w:r>
+        <w:rPr>
+          <w:rFonts w:ascii="맑은 고딕" w:eastAsia="맑은 고딕" w:hAnsi="맑은 고딕" w:cs="Calibri" w:hint="eastAsia"/>
+          <w:sz w:val="22"/>
+          <w:szCs w:val="22"/>
+        </w:rPr>
+        <w:t xml:space="preserve"> 변경.</w:t>
       </w:r>
     </w:p>
     <w:p>
@@ -1166,6 +1340,18 @@
         </w:rPr>
         <w:t> </w:t>
       </w:r>
+    </w:p>
+    <w:p>
+      <w:pPr>
+        <w:pStyle w:val="a5"/>
+        <w:spacing w:before="0" w:beforeAutospacing="0" w:after="0" w:afterAutospacing="0"/>
+        <w:ind w:left="295"/>
+        <w:rPr>
+          <w:rFonts w:ascii="Calibri" w:hAnsi="Calibri" w:cs="Calibri"/>
+          <w:sz w:val="22"/>
+          <w:szCs w:val="22"/>
+        </w:rPr>
+      </w:pPr>
     </w:p>
     <w:p>
       <w:pPr>
@@ -1181,7 +1367,7 @@
         <w:jc w:val="left"/>
         <w:textAlignment w:val="center"/>
         <w:rPr>
-          <w:rFonts w:ascii="Calibri" w:hAnsi="Calibri" w:cs="Calibri"/>
+          <w:rFonts w:ascii="Calibri" w:eastAsia="굴림" w:hAnsi="Calibri" w:cs="Calibri"/>
           <w:sz w:val="22"/>
         </w:rPr>
       </w:pPr>
@@ -1192,121 +1378,37 @@
           <w:bCs/>
           <w:sz w:val="22"/>
         </w:rPr>
-        <w:lastRenderedPageBreak/>
-        <w:t>페이지</w:t>
-      </w:r>
-      <w:r>
-        <w:rPr>
-          <w:rFonts w:ascii="Calibri" w:hAnsi="Calibri" w:cs="Calibri"/>
-          <w:b/>
-          <w:bCs/>
-          <w:sz w:val="22"/>
-        </w:rPr>
-        <w:t xml:space="preserve"> </w:t>
-      </w:r>
-      <w:r>
-        <w:rPr>
-          <w:rFonts w:ascii="맑은 고딕" w:eastAsia="맑은 고딕" w:hAnsi="맑은 고딕" w:cs="Calibri" w:hint="eastAsia"/>
-          <w:b/>
-          <w:bCs/>
-          <w:sz w:val="22"/>
-        </w:rPr>
-        <w:t>방문</w:t>
-      </w:r>
-    </w:p>
-    <w:p>
-      <w:pPr>
-        <w:pStyle w:val="a5"/>
-        <w:spacing w:before="0" w:beforeAutospacing="0" w:after="0" w:afterAutospacing="0"/>
-        <w:ind w:left="295"/>
-        <w:rPr>
-          <w:rFonts w:ascii="Calibri" w:hAnsi="Calibri" w:cs="Calibri"/>
-          <w:sz w:val="22"/>
-          <w:szCs w:val="22"/>
-        </w:rPr>
-      </w:pPr>
-      <w:r>
-        <w:rPr>
-          <w:rFonts w:ascii="Calibri" w:hAnsi="Calibri" w:cs="Calibri"/>
-          <w:sz w:val="22"/>
-          <w:szCs w:val="22"/>
-        </w:rPr>
-        <w:t>tomcat run</w:t>
-      </w:r>
-    </w:p>
-    <w:p>
-      <w:pPr>
-        <w:pStyle w:val="a5"/>
-        <w:spacing w:before="0" w:beforeAutospacing="0" w:after="0" w:afterAutospacing="0"/>
-        <w:ind w:left="295"/>
-        <w:rPr>
-          <w:rFonts w:ascii="Calibri" w:hAnsi="Calibri" w:cs="Calibri"/>
-          <w:sz w:val="22"/>
-          <w:szCs w:val="22"/>
-        </w:rPr>
-      </w:pPr>
-      <w:r>
-        <w:rPr>
-          <w:rFonts w:ascii="Calibri" w:hAnsi="Calibri" w:cs="Calibri"/>
-          <w:sz w:val="22"/>
-          <w:szCs w:val="22"/>
-        </w:rPr>
-        <w:t>http://localhost:80</w:t>
-      </w:r>
-      <w:r>
-        <w:rPr>
-          <w:rFonts w:ascii="Calibri" w:hAnsi="Calibri" w:cs="Calibri" w:hint="eastAsia"/>
-          <w:sz w:val="22"/>
-          <w:szCs w:val="22"/>
-        </w:rPr>
-        <w:t>90</w:t>
-      </w:r>
-    </w:p>
-    <w:p>
-      <w:pPr>
-        <w:pStyle w:val="a5"/>
-        <w:spacing w:before="0" w:beforeAutospacing="0" w:after="0" w:afterAutospacing="0"/>
+        <w:t>resource</w:t>
+      </w:r>
+    </w:p>
+    <w:p>
+      <w:pPr>
+        <w:pStyle w:val="a5"/>
+        <w:spacing w:before="0" w:beforeAutospacing="0" w:after="0" w:afterAutospacing="0"/>
+        <w:ind w:left="295"/>
         <w:rPr>
           <w:rFonts w:ascii="맑은 고딕" w:eastAsia="맑은 고딕" w:hAnsi="맑은 고딕" w:cs="Calibri"/>
           <w:sz w:val="22"/>
           <w:szCs w:val="22"/>
         </w:rPr>
       </w:pPr>
-      <w:r>
-        <w:rPr>
-          <w:rFonts w:ascii="맑은 고딕" w:eastAsia="맑은 고딕" w:hAnsi="맑은 고딕" w:cs="Calibri" w:hint="eastAsia"/>
-          <w:sz w:val="22"/>
-          <w:szCs w:val="22"/>
-        </w:rPr>
-        <w:t> </w:t>
-      </w:r>
-    </w:p>
-    <w:p>
-      <w:pPr>
-        <w:widowControl/>
-        <w:numPr>
-          <w:ilvl w:val="1"/>
-          <w:numId w:val="7"/>
-        </w:numPr>
-        <w:wordWrap/>
-        <w:autoSpaceDE/>
-        <w:autoSpaceDN/>
-        <w:ind w:left="295"/>
-        <w:jc w:val="left"/>
-        <w:textAlignment w:val="center"/>
-        <w:rPr>
-          <w:rFonts w:ascii="Calibri" w:eastAsia="굴림" w:hAnsi="Calibri" w:cs="Calibri"/>
-          <w:sz w:val="22"/>
-        </w:rPr>
-      </w:pPr>
-      <w:r>
-        <w:rPr>
-          <w:rFonts w:ascii="맑은 고딕" w:eastAsia="맑은 고딕" w:hAnsi="맑은 고딕" w:cs="Calibri" w:hint="eastAsia"/>
-          <w:b/>
-          <w:bCs/>
-          <w:sz w:val="22"/>
-        </w:rPr>
-        <w:t>resource</w:t>
+      <w:proofErr w:type="gramStart"/>
+      <w:r>
+        <w:rPr>
+          <w:rFonts w:ascii="맑은 고딕" w:eastAsia="맑은 고딕" w:hAnsi="맑은 고딕" w:cs="Calibri" w:hint="eastAsia"/>
+          <w:sz w:val="22"/>
+          <w:szCs w:val="22"/>
+        </w:rPr>
+        <w:t>web</w:t>
+      </w:r>
+      <w:proofErr w:type="gramEnd"/>
+      <w:r>
+        <w:rPr>
+          <w:rFonts w:ascii="맑은 고딕" w:eastAsia="맑은 고딕" w:hAnsi="맑은 고딕" w:cs="Calibri" w:hint="eastAsia"/>
+          <w:sz w:val="22"/>
+          <w:szCs w:val="22"/>
+        </w:rPr>
+        <w:t xml:space="preserve"> page: </w:t>
       </w:r>
     </w:p>
     <w:p>
@@ -1326,26 +1428,6 @@
           <w:sz w:val="22"/>
           <w:szCs w:val="22"/>
         </w:rPr>
-        <w:t xml:space="preserve">web page: </w:t>
-      </w:r>
-    </w:p>
-    <w:p>
-      <w:pPr>
-        <w:pStyle w:val="a5"/>
-        <w:spacing w:before="0" w:beforeAutospacing="0" w:after="0" w:afterAutospacing="0"/>
-        <w:ind w:left="295"/>
-        <w:rPr>
-          <w:rFonts w:ascii="맑은 고딕" w:eastAsia="맑은 고딕" w:hAnsi="맑은 고딕" w:cs="Calibri"/>
-          <w:sz w:val="22"/>
-          <w:szCs w:val="22"/>
-        </w:rPr>
-      </w:pPr>
-      <w:r>
-        <w:rPr>
-          <w:rFonts w:ascii="맑은 고딕" w:eastAsia="맑은 고딕" w:hAnsi="맑은 고딕" w:cs="Calibri" w:hint="eastAsia"/>
-          <w:sz w:val="22"/>
-          <w:szCs w:val="22"/>
-        </w:rPr>
         <w:t>bootsrap3 theme 사용 sb-admin2</w:t>
       </w:r>
     </w:p>
@@ -1360,7 +1442,7 @@
           <w:szCs w:val="22"/>
         </w:rPr>
       </w:pPr>
-      <w:hyperlink r:id="rId8" w:history="1">
+      <w:hyperlink r:id="rId7" w:history="1">
         <w:r>
           <w:rPr>
             <w:rStyle w:val="a6"/>
@@ -1403,13 +1485,41 @@
           <w:szCs w:val="22"/>
         </w:rPr>
       </w:pPr>
-      <w:r>
-        <w:rPr>
-          <w:rFonts w:ascii="맑은 고딕" w:eastAsia="맑은 고딕" w:hAnsi="맑은 고딕" w:cs="Calibri" w:hint="eastAsia"/>
-          <w:sz w:val="22"/>
-          <w:szCs w:val="22"/>
-        </w:rPr>
-        <w:t>class diagram plugin:</w:t>
+      <w:proofErr w:type="gramStart"/>
+      <w:r>
+        <w:rPr>
+          <w:rFonts w:ascii="맑은 고딕" w:eastAsia="맑은 고딕" w:hAnsi="맑은 고딕" w:cs="Calibri" w:hint="eastAsia"/>
+          <w:sz w:val="22"/>
+          <w:szCs w:val="22"/>
+        </w:rPr>
+        <w:t>class</w:t>
+      </w:r>
+      <w:proofErr w:type="gramEnd"/>
+      <w:r>
+        <w:rPr>
+          <w:rFonts w:ascii="맑은 고딕" w:eastAsia="맑은 고딕" w:hAnsi="맑은 고딕" w:cs="Calibri" w:hint="eastAsia"/>
+          <w:sz w:val="22"/>
+          <w:szCs w:val="22"/>
+        </w:rPr>
+        <w:t xml:space="preserve"> diagram </w:t>
+      </w:r>
+      <w:proofErr w:type="spellStart"/>
+      <w:r>
+        <w:rPr>
+          <w:rFonts w:ascii="맑은 고딕" w:eastAsia="맑은 고딕" w:hAnsi="맑은 고딕" w:cs="Calibri" w:hint="eastAsia"/>
+          <w:sz w:val="22"/>
+          <w:szCs w:val="22"/>
+        </w:rPr>
+        <w:t>plugin</w:t>
+      </w:r>
+      <w:proofErr w:type="spellEnd"/>
+      <w:r>
+        <w:rPr>
+          <w:rFonts w:ascii="맑은 고딕" w:eastAsia="맑은 고딕" w:hAnsi="맑은 고딕" w:cs="Calibri" w:hint="eastAsia"/>
+          <w:sz w:val="22"/>
+          <w:szCs w:val="22"/>
+        </w:rPr>
+        <w:t>:</w:t>
       </w:r>
     </w:p>
     <w:p>
@@ -1460,34 +1570,10 @@
         <w:t> </w:t>
       </w:r>
     </w:p>
-    <w:p>
-      <w:pPr>
-        <w:rPr>
-          <w:rFonts w:hint="eastAsia"/>
-        </w:rPr>
-      </w:pPr>
-    </w:p>
-    <w:p>
-      <w:pPr>
-        <w:rPr>
-          <w:rFonts w:hint="eastAsia"/>
-        </w:rPr>
-      </w:pPr>
-    </w:p>
-    <w:p>
-      <w:pPr>
-        <w:rPr>
-          <w:rFonts w:hint="eastAsia"/>
-        </w:rPr>
-      </w:pPr>
-    </w:p>
-    <w:p>
-      <w:pPr>
-        <w:rPr>
-          <w:rFonts w:hint="eastAsia"/>
-        </w:rPr>
-      </w:pPr>
-    </w:p>
+    <w:p/>
+    <w:p/>
+    <w:p/>
+    <w:p/>
     <w:p/>
     <w:sectPr>
       <w:pgSz w:w="11906" w:h="16838"/>
@@ -2597,7 +2683,7 @@
         <w:rFonts w:hint="default"/>
       </w:rPr>
     </w:lvl>
-    <w:lvl w:ilvl="1" w:tplc="04090019" w:tentative="1">
+    <w:lvl w:ilvl="1" w:tplc="04090019">
       <w:start w:val="1"/>
       <w:numFmt w:val="upperLetter"/>
       <w:lvlText w:val="%2."/>

</xml_diff>